<commit_message>
Ajout des DA dans le document Word
</commit_message>
<xml_diff>
--- a/Gabarit_TP1_AnalyseConception.docx
+++ b/Gabarit_TP1_AnalyseConception.docx
@@ -4,7 +4,7 @@
   <w:body>
     <w:p>
       <w:pPr>
-        <w:pStyle w:val="Header"/>
+        <w:pStyle w:val="En-tte"/>
         <w:tabs>
           <w:tab w:val="left" w:pos="708"/>
         </w:tabs>
@@ -24,7 +24,7 @@
     </w:p>
     <w:p>
       <w:pPr>
-        <w:pStyle w:val="Header"/>
+        <w:pStyle w:val="En-tte"/>
         <w:tabs>
           <w:tab w:val="left" w:pos="708"/>
         </w:tabs>
@@ -37,7 +37,7 @@
     </w:p>
     <w:p>
       <w:pPr>
-        <w:pStyle w:val="Header"/>
+        <w:pStyle w:val="En-tte"/>
         <w:tabs>
           <w:tab w:val="left" w:pos="708"/>
         </w:tabs>
@@ -353,6 +353,13 @@
         </w:rPr>
         <w:t>Nicolas Cunningham</w:t>
       </w:r>
+      <w:r>
+        <w:rPr>
+          <w:sz w:val="36"/>
+          <w:szCs w:val="36"/>
+        </w:rPr>
+        <w:t xml:space="preserve"> 1352328</w:t>
+      </w:r>
     </w:p>
     <w:p>
       <w:pPr>
@@ -365,6 +372,15 @@
         </w:rPr>
         <w:t>Étienne Brisson</w:t>
       </w:r>
+      <w:r>
+        <w:rPr>
+          <w:sz w:val="36"/>
+          <w:szCs w:val="36"/>
+        </w:rPr>
+        <w:t xml:space="preserve"> 1733301</w:t>
+      </w:r>
+      <w:bookmarkStart w:id="1" w:name="_GoBack"/>
+      <w:bookmarkEnd w:id="1"/>
     </w:p>
     <w:p>
       <w:pPr>
@@ -447,7 +463,7 @@
       <w:sdtContent>
         <w:p>
           <w:pPr>
-            <w:pStyle w:val="TOCHeading"/>
+            <w:pStyle w:val="En-ttedetabledesmatires"/>
           </w:pPr>
           <w:r>
             <w:t>Table des matières</w:t>
@@ -455,7 +471,7 @@
         </w:p>
         <w:p>
           <w:pPr>
-            <w:pStyle w:val="TOC1"/>
+            <w:pStyle w:val="TM1"/>
             <w:tabs>
               <w:tab w:val="right" w:leader="dot" w:pos="8630"/>
             </w:tabs>
@@ -466,7 +482,7 @@
         </w:p>
         <w:p>
           <w:pPr>
-            <w:pStyle w:val="TOC1"/>
+            <w:pStyle w:val="TM1"/>
             <w:tabs>
               <w:tab w:val="right" w:leader="dot" w:pos="8630"/>
             </w:tabs>
@@ -496,7 +512,7 @@
           <w:hyperlink w:anchor="_Toc523593379" w:history="1">
             <w:r>
               <w:rPr>
-                <w:rStyle w:val="Hyperlink"/>
+                <w:rStyle w:val="Lienhypertexte"/>
                 <w:noProof/>
               </w:rPr>
               <w:t>Description</w:t>
@@ -553,7 +569,7 @@
         </w:p>
         <w:p>
           <w:pPr>
-            <w:pStyle w:val="TOC1"/>
+            <w:pStyle w:val="TM1"/>
             <w:tabs>
               <w:tab w:val="right" w:leader="dot" w:pos="8630"/>
             </w:tabs>
@@ -565,7 +581,7 @@
           <w:hyperlink w:anchor="_Toc523593380" w:history="1">
             <w:r>
               <w:rPr>
-                <w:rStyle w:val="Hyperlink"/>
+                <w:rStyle w:val="Lienhypertexte"/>
                 <w:noProof/>
               </w:rPr>
               <w:t>Conception du logo</w:t>
@@ -622,7 +638,7 @@
         </w:p>
         <w:p>
           <w:pPr>
-            <w:pStyle w:val="TOC1"/>
+            <w:pStyle w:val="TM1"/>
             <w:tabs>
               <w:tab w:val="right" w:leader="dot" w:pos="8630"/>
             </w:tabs>
@@ -634,7 +650,7 @@
           <w:hyperlink w:anchor="_Toc523593381" w:history="1">
             <w:r>
               <w:rPr>
-                <w:rStyle w:val="Hyperlink"/>
+                <w:rStyle w:val="Lienhypertexte"/>
                 <w:noProof/>
               </w:rPr>
               <w:t>Les couleurs du site</w:t>
@@ -691,7 +707,7 @@
         </w:p>
         <w:p>
           <w:pPr>
-            <w:pStyle w:val="TOC1"/>
+            <w:pStyle w:val="TM1"/>
             <w:tabs>
               <w:tab w:val="right" w:leader="dot" w:pos="8630"/>
             </w:tabs>
@@ -703,7 +719,7 @@
           <w:hyperlink w:anchor="_Toc523593382" w:history="1">
             <w:r>
               <w:rPr>
-                <w:rStyle w:val="Hyperlink"/>
+                <w:rStyle w:val="Lienhypertexte"/>
                 <w:noProof/>
               </w:rPr>
               <w:t>Les pages du site</w:t>
@@ -780,14 +796,14 @@
     </w:p>
     <w:p>
       <w:pPr>
-        <w:pStyle w:val="Heading1"/>
-      </w:pPr>
-      <w:bookmarkStart w:id="1" w:name="_Toc523593379"/>
+        <w:pStyle w:val="Titre1"/>
+      </w:pPr>
+      <w:bookmarkStart w:id="2" w:name="_Toc523593379"/>
       <w:r>
         <w:lastRenderedPageBreak/>
         <w:t>Description</w:t>
       </w:r>
-      <w:bookmarkEnd w:id="1"/>
+      <w:bookmarkEnd w:id="2"/>
     </w:p>
     <w:p>
       <w:pPr>
@@ -1117,7 +1133,7 @@
           <w:sz w:val="24"/>
           <w:szCs w:val="24"/>
         </w:rPr>
-        <w:t xml:space="preserve"> grande </w:t>
+        <w:t xml:space="preserve"> grande clientèle </w:t>
       </w:r>
       <w:r>
         <w:rPr>
@@ -1126,7 +1142,7 @@
           <w:szCs w:val="24"/>
         </w:rPr>
         <w:lastRenderedPageBreak/>
-        <w:t>clientèle malgré cela.</w:t>
+        <w:t>malgré cela.</w:t>
       </w:r>
       <w:r>
         <w:rPr>
@@ -1155,13 +1171,13 @@
     </w:p>
     <w:p>
       <w:pPr>
-        <w:pStyle w:val="Heading1"/>
-      </w:pPr>
-      <w:bookmarkStart w:id="2" w:name="_Toc523593380"/>
+        <w:pStyle w:val="Titre1"/>
+      </w:pPr>
+      <w:bookmarkStart w:id="3" w:name="_Toc523593380"/>
       <w:r>
         <w:t>Conception du logo</w:t>
       </w:r>
-      <w:bookmarkEnd w:id="2"/>
+      <w:bookmarkEnd w:id="3"/>
     </w:p>
     <w:p/>
     <w:p>
@@ -1249,13 +1265,13 @@
     </w:p>
     <w:p>
       <w:pPr>
-        <w:pStyle w:val="Heading1"/>
-      </w:pPr>
-      <w:bookmarkStart w:id="3" w:name="_Toc523593381"/>
+        <w:pStyle w:val="Titre1"/>
+      </w:pPr>
+      <w:bookmarkStart w:id="4" w:name="_Toc523593381"/>
       <w:r>
         <w:t>Les couleurs du site</w:t>
       </w:r>
-      <w:bookmarkEnd w:id="3"/>
+      <w:bookmarkEnd w:id="4"/>
     </w:p>
     <w:p/>
     <w:p>
@@ -1428,14 +1444,14 @@
     <w:p/>
     <w:p>
       <w:pPr>
-        <w:pStyle w:val="Heading1"/>
-      </w:pPr>
-      <w:bookmarkStart w:id="4" w:name="_Toc523593382"/>
+        <w:pStyle w:val="Titre1"/>
+      </w:pPr>
+      <w:bookmarkStart w:id="5" w:name="_Toc523593382"/>
       <w:r>
         <w:lastRenderedPageBreak/>
         <w:t>Les pages du site</w:t>
       </w:r>
-      <w:bookmarkEnd w:id="4"/>
+      <w:bookmarkEnd w:id="5"/>
     </w:p>
     <w:p/>
     <w:tbl>
@@ -1445,7 +1461,7 @@
         <w:tblLook w:val="06A0" w:firstRow="1" w:lastRow="0" w:firstColumn="1" w:lastColumn="0" w:noHBand="1" w:noVBand="1"/>
       </w:tblPr>
       <w:tblGrid>
-        <w:gridCol w:w="1680"/>
+        <w:gridCol w:w="1454"/>
         <w:gridCol w:w="7176"/>
       </w:tblGrid>
       <w:tr>
@@ -1554,7 +1570,7 @@
           </w:p>
           <w:p>
             <w:pPr>
-              <w:pStyle w:val="ListParagraph"/>
+              <w:pStyle w:val="Paragraphedeliste"/>
               <w:numPr>
                 <w:ilvl w:val="0"/>
                 <w:numId w:val="4"/>
@@ -1567,7 +1583,7 @@
           </w:p>
           <w:p>
             <w:pPr>
-              <w:pStyle w:val="ListParagraph"/>
+              <w:pStyle w:val="Paragraphedeliste"/>
               <w:numPr>
                 <w:ilvl w:val="0"/>
                 <w:numId w:val="4"/>
@@ -1580,7 +1596,7 @@
           </w:p>
           <w:p>
             <w:pPr>
-              <w:pStyle w:val="ListParagraph"/>
+              <w:pStyle w:val="Paragraphedeliste"/>
               <w:numPr>
                 <w:ilvl w:val="0"/>
                 <w:numId w:val="4"/>
@@ -1792,8 +1808,8 @@
         <w:tblLook w:val="06A0" w:firstRow="1" w:lastRow="0" w:firstColumn="1" w:lastColumn="0" w:noHBand="1" w:noVBand="1"/>
       </w:tblPr>
       <w:tblGrid>
-        <w:gridCol w:w="1701"/>
-        <w:gridCol w:w="6971"/>
+        <w:gridCol w:w="1694"/>
+        <w:gridCol w:w="6936"/>
       </w:tblGrid>
       <w:tr>
         <w:trPr>
@@ -2025,8 +2041,8 @@
         <w:tblLook w:val="06A0" w:firstRow="1" w:lastRow="0" w:firstColumn="1" w:lastColumn="0" w:noHBand="1" w:noVBand="1"/>
       </w:tblPr>
       <w:tblGrid>
-        <w:gridCol w:w="1701"/>
-        <w:gridCol w:w="6971"/>
+        <w:gridCol w:w="1696"/>
+        <w:gridCol w:w="6934"/>
       </w:tblGrid>
       <w:tr>
         <w:trPr>
@@ -2253,8 +2269,8 @@
         <w:tblLook w:val="06A0" w:firstRow="1" w:lastRow="0" w:firstColumn="1" w:lastColumn="0" w:noHBand="1" w:noVBand="1"/>
       </w:tblPr>
       <w:tblGrid>
-        <w:gridCol w:w="1701"/>
-        <w:gridCol w:w="6971"/>
+        <w:gridCol w:w="1696"/>
+        <w:gridCol w:w="6934"/>
       </w:tblGrid>
       <w:tr>
         <w:trPr>
@@ -2456,8 +2472,8 @@
         <w:tblLook w:val="06A0" w:firstRow="1" w:lastRow="0" w:firstColumn="1" w:lastColumn="0" w:noHBand="1" w:noVBand="1"/>
       </w:tblPr>
       <w:tblGrid>
-        <w:gridCol w:w="1701"/>
-        <w:gridCol w:w="6971"/>
+        <w:gridCol w:w="1691"/>
+        <w:gridCol w:w="6939"/>
       </w:tblGrid>
       <w:tr>
         <w:trPr>
@@ -2668,8 +2684,8 @@
         <w:tblLook w:val="06A0" w:firstRow="1" w:lastRow="0" w:firstColumn="1" w:lastColumn="0" w:noHBand="1" w:noVBand="1"/>
       </w:tblPr>
       <w:tblGrid>
-        <w:gridCol w:w="1440"/>
-        <w:gridCol w:w="7416"/>
+        <w:gridCol w:w="1351"/>
+        <w:gridCol w:w="7279"/>
       </w:tblGrid>
       <w:tr>
         <w:trPr>
@@ -2898,8 +2914,8 @@
         <w:tblLook w:val="06A0" w:firstRow="1" w:lastRow="0" w:firstColumn="1" w:lastColumn="0" w:noHBand="1" w:noVBand="1"/>
       </w:tblPr>
       <w:tblGrid>
-        <w:gridCol w:w="1701"/>
-        <w:gridCol w:w="6971"/>
+        <w:gridCol w:w="1696"/>
+        <w:gridCol w:w="6934"/>
       </w:tblGrid>
       <w:tr>
         <w:trPr>
@@ -3102,8 +3118,8 @@
         <w:tblLook w:val="06A0" w:firstRow="1" w:lastRow="0" w:firstColumn="1" w:lastColumn="0" w:noHBand="1" w:noVBand="1"/>
       </w:tblPr>
       <w:tblGrid>
-        <w:gridCol w:w="1701"/>
-        <w:gridCol w:w="6971"/>
+        <w:gridCol w:w="1696"/>
+        <w:gridCol w:w="6934"/>
       </w:tblGrid>
       <w:tr>
         <w:trPr>
@@ -3305,8 +3321,8 @@
         <w:tblLook w:val="06A0" w:firstRow="1" w:lastRow="0" w:firstColumn="1" w:lastColumn="0" w:noHBand="1" w:noVBand="1"/>
       </w:tblPr>
       <w:tblGrid>
-        <w:gridCol w:w="1701"/>
-        <w:gridCol w:w="6971"/>
+        <w:gridCol w:w="1695"/>
+        <w:gridCol w:w="6935"/>
       </w:tblGrid>
       <w:tr>
         <w:trPr>
@@ -3414,7 +3430,7 @@
           </w:p>
           <w:p>
             <w:pPr>
-              <w:pStyle w:val="ListParagraph"/>
+              <w:pStyle w:val="Paragraphedeliste"/>
               <w:numPr>
                 <w:ilvl w:val="0"/>
                 <w:numId w:val="5"/>
@@ -3427,7 +3443,7 @@
           </w:p>
           <w:p>
             <w:pPr>
-              <w:pStyle w:val="ListParagraph"/>
+              <w:pStyle w:val="Paragraphedeliste"/>
               <w:numPr>
                 <w:ilvl w:val="0"/>
                 <w:numId w:val="5"/>
@@ -3440,7 +3456,7 @@
           </w:p>
           <w:p>
             <w:pPr>
-              <w:pStyle w:val="ListParagraph"/>
+              <w:pStyle w:val="Paragraphedeliste"/>
               <w:numPr>
                 <w:ilvl w:val="0"/>
                 <w:numId w:val="5"/>
@@ -3562,8 +3578,8 @@
         <w:tblLook w:val="06A0" w:firstRow="1" w:lastRow="0" w:firstColumn="1" w:lastColumn="0" w:noHBand="1" w:noVBand="1"/>
       </w:tblPr>
       <w:tblGrid>
-        <w:gridCol w:w="1701"/>
-        <w:gridCol w:w="6971"/>
+        <w:gridCol w:w="1699"/>
+        <w:gridCol w:w="6931"/>
       </w:tblGrid>
       <w:tr>
         <w:trPr>
@@ -3738,8 +3754,8 @@
         <w:tblLook w:val="06A0" w:firstRow="1" w:lastRow="0" w:firstColumn="1" w:lastColumn="0" w:noHBand="1" w:noVBand="1"/>
       </w:tblPr>
       <w:tblGrid>
-        <w:gridCol w:w="1701"/>
-        <w:gridCol w:w="6971"/>
+        <w:gridCol w:w="1698"/>
+        <w:gridCol w:w="6932"/>
       </w:tblGrid>
       <w:tr>
         <w:trPr>
@@ -3932,8 +3948,8 @@
         <w:tblLook w:val="06A0" w:firstRow="1" w:lastRow="0" w:firstColumn="1" w:lastColumn="0" w:noHBand="1" w:noVBand="1"/>
       </w:tblPr>
       <w:tblGrid>
-        <w:gridCol w:w="1701"/>
-        <w:gridCol w:w="6971"/>
+        <w:gridCol w:w="1699"/>
+        <w:gridCol w:w="6931"/>
       </w:tblGrid>
       <w:tr>
         <w:trPr>
@@ -4084,8 +4100,8 @@
         <w:tblLook w:val="06A0" w:firstRow="1" w:lastRow="0" w:firstColumn="1" w:lastColumn="0" w:noHBand="1" w:noVBand="1"/>
       </w:tblPr>
       <w:tblGrid>
-        <w:gridCol w:w="1701"/>
-        <w:gridCol w:w="6971"/>
+        <w:gridCol w:w="1698"/>
+        <w:gridCol w:w="6932"/>
       </w:tblGrid>
       <w:tr>
         <w:trPr>
@@ -4278,8 +4294,8 @@
         <w:tblLook w:val="06A0" w:firstRow="1" w:lastRow="0" w:firstColumn="1" w:lastColumn="0" w:noHBand="1" w:noVBand="1"/>
       </w:tblPr>
       <w:tblGrid>
-        <w:gridCol w:w="1701"/>
-        <w:gridCol w:w="6971"/>
+        <w:gridCol w:w="1699"/>
+        <w:gridCol w:w="6931"/>
       </w:tblGrid>
       <w:tr>
         <w:trPr>
@@ -4420,8 +4436,6 @@
             <w:r>
               <w:t>Aucun</w:t>
             </w:r>
-            <w:bookmarkStart w:id="5" w:name="_GoBack"/>
-            <w:bookmarkEnd w:id="5"/>
           </w:p>
         </w:tc>
       </w:tr>
@@ -4477,7 +4491,7 @@
 <w:ftr xmlns:wpc="http://schemas.microsoft.com/office/word/2010/wordprocessingCanvas" xmlns:cx="http://schemas.microsoft.com/office/drawing/2014/chartex" xmlns:cx1="http://schemas.microsoft.com/office/drawing/2015/9/8/chartex" xmlns:cx2="http://schemas.microsoft.com/office/drawing/2015/10/21/chartex" xmlns:cx3="http://schemas.microsoft.com/office/drawing/2016/5/9/chartex" xmlns:cx4="http://schemas.microsoft.com/office/drawing/2016/5/10/chartex" xmlns:cx5="http://schemas.microsoft.com/office/drawing/2016/5/11/chartex" xmlns:cx6="http://schemas.microsoft.com/office/drawing/2016/5/12/chartex" xmlns:cx7="http://schemas.microsoft.com/office/drawing/2016/5/13/chartex" xmlns:cx8="http://schemas.microsoft.com/office/drawing/2016/5/14/chartex" xmlns:mc="http://schemas.openxmlformats.org/markup-compatibility/2006" xmlns:aink="http://schemas.microsoft.com/office/drawing/2016/ink" xmlns:am3d="http://schemas.microsoft.com/office/drawing/2017/model3d" xmlns:o="urn:schemas-microsoft-com:office:office" xmlns:r="http://schemas.openxmlformats.org/officeDocument/2006/relationships" xmlns:m="http://schemas.openxmlformats.org/officeDocument/2006/math" xmlns:v="urn:schemas-microsoft-com:vml" xmlns:wp14="http://schemas.microsoft.com/office/word/2010/wordprocessingDrawing" xmlns:wp="http://schemas.openxmlformats.org/drawingml/2006/wordprocessingDrawing" xmlns:w10="urn:schemas-microsoft-com:office:word" xmlns:w="http://schemas.openxmlformats.org/wordprocessingml/2006/main" xmlns:w14="http://schemas.microsoft.com/office/word/2010/wordml" xmlns:w15="http://schemas.microsoft.com/office/word/2012/wordml" xmlns:w16cid="http://schemas.microsoft.com/office/word/2016/wordml/cid" xmlns:w16se="http://schemas.microsoft.com/office/word/2015/wordml/symex" xmlns:wpg="http://schemas.microsoft.com/office/word/2010/wordprocessingGroup" xmlns:wpi="http://schemas.microsoft.com/office/word/2010/wordprocessingInk" xmlns:wne="http://schemas.microsoft.com/office/word/2006/wordml" xmlns:wps="http://schemas.microsoft.com/office/word/2010/wordprocessingShape" mc:Ignorable="w14 w15 w16se w16cid wp14">
   <w:p>
     <w:pPr>
-      <w:pStyle w:val="Footer"/>
+      <w:pStyle w:val="Pieddepage"/>
     </w:pPr>
     <w:r>
       <w:t>420-GEC-HY</w:t>
@@ -4576,7 +4590,7 @@
 <w:hdr xmlns:wpc="http://schemas.microsoft.com/office/word/2010/wordprocessingCanvas" xmlns:cx="http://schemas.microsoft.com/office/drawing/2014/chartex" xmlns:cx1="http://schemas.microsoft.com/office/drawing/2015/9/8/chartex" xmlns:cx2="http://schemas.microsoft.com/office/drawing/2015/10/21/chartex" xmlns:cx3="http://schemas.microsoft.com/office/drawing/2016/5/9/chartex" xmlns:cx4="http://schemas.microsoft.com/office/drawing/2016/5/10/chartex" xmlns:cx5="http://schemas.microsoft.com/office/drawing/2016/5/11/chartex" xmlns:cx6="http://schemas.microsoft.com/office/drawing/2016/5/12/chartex" xmlns:cx7="http://schemas.microsoft.com/office/drawing/2016/5/13/chartex" xmlns:cx8="http://schemas.microsoft.com/office/drawing/2016/5/14/chartex" xmlns:mc="http://schemas.openxmlformats.org/markup-compatibility/2006" xmlns:aink="http://schemas.microsoft.com/office/drawing/2016/ink" xmlns:am3d="http://schemas.microsoft.com/office/drawing/2017/model3d" xmlns:o="urn:schemas-microsoft-com:office:office" xmlns:r="http://schemas.openxmlformats.org/officeDocument/2006/relationships" xmlns:m="http://schemas.openxmlformats.org/officeDocument/2006/math" xmlns:v="urn:schemas-microsoft-com:vml" xmlns:wp14="http://schemas.microsoft.com/office/word/2010/wordprocessingDrawing" xmlns:wp="http://schemas.openxmlformats.org/drawingml/2006/wordprocessingDrawing" xmlns:w10="urn:schemas-microsoft-com:office:word" xmlns:w="http://schemas.openxmlformats.org/wordprocessingml/2006/main" xmlns:w14="http://schemas.microsoft.com/office/word/2010/wordml" xmlns:w15="http://schemas.microsoft.com/office/word/2012/wordml" xmlns:w16cid="http://schemas.microsoft.com/office/word/2016/wordml/cid" xmlns:w16se="http://schemas.microsoft.com/office/word/2015/wordml/symex" xmlns:wpg="http://schemas.microsoft.com/office/word/2010/wordprocessingGroup" xmlns:wpi="http://schemas.microsoft.com/office/word/2010/wordprocessingInk" xmlns:wne="http://schemas.microsoft.com/office/word/2006/wordml" xmlns:wps="http://schemas.microsoft.com/office/word/2010/wordprocessingShape" mc:Ignorable="w14 w15 w16se w16cid wp14">
   <w:p>
     <w:pPr>
-      <w:pStyle w:val="Header"/>
+      <w:pStyle w:val="En-tte"/>
     </w:pPr>
     <w:r>
       <w:t xml:space="preserve">CEGEP Saint-Hyacinthe </w:t>
@@ -4602,7 +4616,7 @@
 <w:hdr xmlns:wpc="http://schemas.microsoft.com/office/word/2010/wordprocessingCanvas" xmlns:cx="http://schemas.microsoft.com/office/drawing/2014/chartex" xmlns:cx1="http://schemas.microsoft.com/office/drawing/2015/9/8/chartex" xmlns:cx2="http://schemas.microsoft.com/office/drawing/2015/10/21/chartex" xmlns:cx3="http://schemas.microsoft.com/office/drawing/2016/5/9/chartex" xmlns:cx4="http://schemas.microsoft.com/office/drawing/2016/5/10/chartex" xmlns:cx5="http://schemas.microsoft.com/office/drawing/2016/5/11/chartex" xmlns:cx6="http://schemas.microsoft.com/office/drawing/2016/5/12/chartex" xmlns:cx7="http://schemas.microsoft.com/office/drawing/2016/5/13/chartex" xmlns:cx8="http://schemas.microsoft.com/office/drawing/2016/5/14/chartex" xmlns:mc="http://schemas.openxmlformats.org/markup-compatibility/2006" xmlns:aink="http://schemas.microsoft.com/office/drawing/2016/ink" xmlns:am3d="http://schemas.microsoft.com/office/drawing/2017/model3d" xmlns:o="urn:schemas-microsoft-com:office:office" xmlns:r="http://schemas.openxmlformats.org/officeDocument/2006/relationships" xmlns:m="http://schemas.openxmlformats.org/officeDocument/2006/math" xmlns:v="urn:schemas-microsoft-com:vml" xmlns:wp14="http://schemas.microsoft.com/office/word/2010/wordprocessingDrawing" xmlns:wp="http://schemas.openxmlformats.org/drawingml/2006/wordprocessingDrawing" xmlns:w10="urn:schemas-microsoft-com:office:word" xmlns:w="http://schemas.openxmlformats.org/wordprocessingml/2006/main" xmlns:w14="http://schemas.microsoft.com/office/word/2010/wordml" xmlns:w15="http://schemas.microsoft.com/office/word/2012/wordml" xmlns:w16cid="http://schemas.microsoft.com/office/word/2016/wordml/cid" xmlns:w16se="http://schemas.microsoft.com/office/word/2015/wordml/symex" xmlns:wpg="http://schemas.microsoft.com/office/word/2010/wordprocessingGroup" xmlns:wpi="http://schemas.microsoft.com/office/word/2010/wordprocessingInk" xmlns:wne="http://schemas.microsoft.com/office/word/2006/wordml" xmlns:wps="http://schemas.microsoft.com/office/word/2010/wordprocessingShape" mc:Ignorable="w14 w15 w16se w16cid wp14">
   <w:p>
     <w:pPr>
-      <w:pStyle w:val="Header"/>
+      <w:pStyle w:val="En-tte"/>
     </w:pPr>
     <w:r>
       <w:rPr>
@@ -4668,7 +4682,7 @@
   </w:p>
   <w:p>
     <w:pPr>
-      <w:pStyle w:val="Header"/>
+      <w:pStyle w:val="En-tte"/>
     </w:pPr>
   </w:p>
 </w:hdr>
@@ -5603,11 +5617,11 @@
     <w:name w:val="Normal"/>
     <w:qFormat/>
   </w:style>
-  <w:style w:type="paragraph" w:styleId="Heading1">
+  <w:style w:type="paragraph" w:styleId="Titre1">
     <w:name w:val="heading 1"/>
     <w:basedOn w:val="Normal"/>
     <w:next w:val="Normal"/>
-    <w:link w:val="Heading1Char"/>
+    <w:link w:val="Titre1Car"/>
     <w:uiPriority w:val="9"/>
     <w:qFormat/>
     <w:rsid w:val="001E14E4"/>
@@ -5632,11 +5646,11 @@
       <w:szCs w:val="28"/>
     </w:rPr>
   </w:style>
-  <w:style w:type="paragraph" w:styleId="Heading2">
+  <w:style w:type="paragraph" w:styleId="Titre2">
     <w:name w:val="heading 2"/>
     <w:basedOn w:val="Normal"/>
     <w:next w:val="Normal"/>
-    <w:link w:val="Heading2Char"/>
+    <w:link w:val="Titre2Car"/>
     <w:uiPriority w:val="9"/>
     <w:unhideWhenUsed/>
     <w:qFormat/>
@@ -5656,11 +5670,11 @@
       <w:szCs w:val="26"/>
     </w:rPr>
   </w:style>
-  <w:style w:type="paragraph" w:styleId="Heading3">
+  <w:style w:type="paragraph" w:styleId="Titre3">
     <w:name w:val="heading 3"/>
     <w:basedOn w:val="Normal"/>
     <w:next w:val="Normal"/>
-    <w:link w:val="Heading3Char"/>
+    <w:link w:val="Titre3Car"/>
     <w:uiPriority w:val="9"/>
     <w:unhideWhenUsed/>
     <w:qFormat/>
@@ -5678,13 +5692,13 @@
       <w:color w:val="4F81BD" w:themeColor="accent1"/>
     </w:rPr>
   </w:style>
-  <w:style w:type="character" w:default="1" w:styleId="DefaultParagraphFont">
+  <w:style w:type="character" w:default="1" w:styleId="Policepardfaut">
     <w:name w:val="Default Paragraph Font"/>
     <w:uiPriority w:val="1"/>
     <w:semiHidden/>
     <w:unhideWhenUsed/>
   </w:style>
-  <w:style w:type="table" w:default="1" w:styleId="TableNormal">
+  <w:style w:type="table" w:default="1" w:styleId="TableauNormal">
     <w:name w:val="Normal Table"/>
     <w:uiPriority w:val="99"/>
     <w:semiHidden/>
@@ -5699,16 +5713,16 @@
       </w:tblCellMar>
     </w:tblPr>
   </w:style>
-  <w:style w:type="numbering" w:default="1" w:styleId="NoList">
+  <w:style w:type="numbering" w:default="1" w:styleId="Aucuneliste">
     <w:name w:val="No List"/>
     <w:uiPriority w:val="99"/>
     <w:semiHidden/>
     <w:unhideWhenUsed/>
   </w:style>
-  <w:style w:type="character" w:customStyle="1" w:styleId="Heading1Char">
-    <w:name w:val="Heading 1 Char"/>
-    <w:basedOn w:val="DefaultParagraphFont"/>
-    <w:link w:val="Heading1"/>
+  <w:style w:type="character" w:customStyle="1" w:styleId="Titre1Car">
+    <w:name w:val="Titre 1 Car"/>
+    <w:basedOn w:val="Policepardfaut"/>
+    <w:link w:val="Titre1"/>
     <w:uiPriority w:val="9"/>
     <w:rsid w:val="001E14E4"/>
     <w:rPr>
@@ -5720,9 +5734,9 @@
       <w:szCs w:val="28"/>
     </w:rPr>
   </w:style>
-  <w:style w:type="paragraph" w:styleId="TOCHeading">
+  <w:style w:type="paragraph" w:styleId="En-ttedetabledesmatires">
     <w:name w:val="TOC Heading"/>
-    <w:basedOn w:val="Heading1"/>
+    <w:basedOn w:val="Titre1"/>
     <w:next w:val="Normal"/>
     <w:uiPriority w:val="39"/>
     <w:semiHidden/>
@@ -5736,10 +5750,10 @@
       <w:lang w:val="fr-FR"/>
     </w:rPr>
   </w:style>
-  <w:style w:type="paragraph" w:styleId="BalloonText">
+  <w:style w:type="paragraph" w:styleId="Textedebulles">
     <w:name w:val="Balloon Text"/>
     <w:basedOn w:val="Normal"/>
-    <w:link w:val="BalloonTextChar"/>
+    <w:link w:val="TextedebullesCar"/>
     <w:uiPriority w:val="99"/>
     <w:semiHidden/>
     <w:unhideWhenUsed/>
@@ -5753,10 +5767,10 @@
       <w:szCs w:val="16"/>
     </w:rPr>
   </w:style>
-  <w:style w:type="character" w:customStyle="1" w:styleId="BalloonTextChar">
-    <w:name w:val="Balloon Text Char"/>
-    <w:basedOn w:val="DefaultParagraphFont"/>
-    <w:link w:val="BalloonText"/>
+  <w:style w:type="character" w:customStyle="1" w:styleId="TextedebullesCar">
+    <w:name w:val="Texte de bulles Car"/>
+    <w:basedOn w:val="Policepardfaut"/>
+    <w:link w:val="Textedebulles"/>
     <w:uiPriority w:val="99"/>
     <w:semiHidden/>
     <w:rsid w:val="00D344A2"/>
@@ -5766,10 +5780,10 @@
       <w:szCs w:val="16"/>
     </w:rPr>
   </w:style>
-  <w:style w:type="character" w:customStyle="1" w:styleId="Heading2Char">
-    <w:name w:val="Heading 2 Char"/>
-    <w:basedOn w:val="DefaultParagraphFont"/>
-    <w:link w:val="Heading2"/>
+  <w:style w:type="character" w:customStyle="1" w:styleId="Titre2Car">
+    <w:name w:val="Titre 2 Car"/>
+    <w:basedOn w:val="Policepardfaut"/>
+    <w:link w:val="Titre2"/>
     <w:uiPriority w:val="9"/>
     <w:rsid w:val="00D344A2"/>
     <w:rPr>
@@ -5781,7 +5795,7 @@
       <w:szCs w:val="26"/>
     </w:rPr>
   </w:style>
-  <w:style w:type="paragraph" w:styleId="TOC1">
+  <w:style w:type="paragraph" w:styleId="TM1">
     <w:name w:val="toc 1"/>
     <w:basedOn w:val="Normal"/>
     <w:next w:val="Normal"/>
@@ -5793,7 +5807,7 @@
       <w:spacing w:after="100"/>
     </w:pPr>
   </w:style>
-  <w:style w:type="paragraph" w:styleId="TOC2">
+  <w:style w:type="paragraph" w:styleId="TM2">
     <w:name w:val="toc 2"/>
     <w:basedOn w:val="Normal"/>
     <w:next w:val="Normal"/>
@@ -5806,9 +5820,9 @@
       <w:ind w:left="220"/>
     </w:pPr>
   </w:style>
-  <w:style w:type="character" w:styleId="Hyperlink">
+  <w:style w:type="character" w:styleId="Lienhypertexte">
     <w:name w:val="Hyperlink"/>
-    <w:basedOn w:val="DefaultParagraphFont"/>
+    <w:basedOn w:val="Policepardfaut"/>
     <w:uiPriority w:val="99"/>
     <w:unhideWhenUsed/>
     <w:rsid w:val="00BA04D8"/>
@@ -5817,10 +5831,10 @@
       <w:u w:val="single"/>
     </w:rPr>
   </w:style>
-  <w:style w:type="paragraph" w:styleId="Header">
+  <w:style w:type="paragraph" w:styleId="En-tte">
     <w:name w:val="header"/>
     <w:basedOn w:val="Normal"/>
-    <w:link w:val="HeaderChar"/>
+    <w:link w:val="En-tteCar"/>
     <w:uiPriority w:val="99"/>
     <w:unhideWhenUsed/>
     <w:rsid w:val="00843248"/>
@@ -5832,17 +5846,17 @@
       <w:spacing w:after="0" w:line="240" w:lineRule="auto"/>
     </w:pPr>
   </w:style>
-  <w:style w:type="character" w:customStyle="1" w:styleId="HeaderChar">
-    <w:name w:val="Header Char"/>
-    <w:basedOn w:val="DefaultParagraphFont"/>
-    <w:link w:val="Header"/>
+  <w:style w:type="character" w:customStyle="1" w:styleId="En-tteCar">
+    <w:name w:val="En-tête Car"/>
+    <w:basedOn w:val="Policepardfaut"/>
+    <w:link w:val="En-tte"/>
     <w:uiPriority w:val="99"/>
     <w:rsid w:val="00843248"/>
   </w:style>
-  <w:style w:type="paragraph" w:styleId="Footer">
+  <w:style w:type="paragraph" w:styleId="Pieddepage">
     <w:name w:val="footer"/>
     <w:basedOn w:val="Normal"/>
-    <w:link w:val="FooterChar"/>
+    <w:link w:val="PieddepageCar"/>
     <w:uiPriority w:val="99"/>
     <w:unhideWhenUsed/>
     <w:rsid w:val="00843248"/>
@@ -5854,17 +5868,17 @@
       <w:spacing w:after="0" w:line="240" w:lineRule="auto"/>
     </w:pPr>
   </w:style>
-  <w:style w:type="character" w:customStyle="1" w:styleId="FooterChar">
-    <w:name w:val="Footer Char"/>
-    <w:basedOn w:val="DefaultParagraphFont"/>
-    <w:link w:val="Footer"/>
+  <w:style w:type="character" w:customStyle="1" w:styleId="PieddepageCar">
+    <w:name w:val="Pied de page Car"/>
+    <w:basedOn w:val="Policepardfaut"/>
+    <w:link w:val="Pieddepage"/>
     <w:uiPriority w:val="99"/>
     <w:rsid w:val="00843248"/>
   </w:style>
-  <w:style w:type="character" w:customStyle="1" w:styleId="Heading3Char">
-    <w:name w:val="Heading 3 Char"/>
-    <w:basedOn w:val="DefaultParagraphFont"/>
-    <w:link w:val="Heading3"/>
+  <w:style w:type="character" w:customStyle="1" w:styleId="Titre3Car">
+    <w:name w:val="Titre 3 Car"/>
+    <w:basedOn w:val="Policepardfaut"/>
+    <w:link w:val="Titre3"/>
     <w:uiPriority w:val="9"/>
     <w:rsid w:val="007235EF"/>
     <w:rPr>
@@ -5874,7 +5888,7 @@
       <w:color w:val="4F81BD" w:themeColor="accent1"/>
     </w:rPr>
   </w:style>
-  <w:style w:type="paragraph" w:styleId="TOC3">
+  <w:style w:type="paragraph" w:styleId="TM3">
     <w:name w:val="toc 3"/>
     <w:basedOn w:val="Normal"/>
     <w:next w:val="Normal"/>
@@ -5887,9 +5901,9 @@
       <w:ind w:left="440"/>
     </w:pPr>
   </w:style>
-  <w:style w:type="table" w:styleId="TableGrid">
+  <w:style w:type="table" w:styleId="Grilledutableau">
     <w:name w:val="Table Grid"/>
-    <w:basedOn w:val="TableNormal"/>
+    <w:basedOn w:val="TableauNormal"/>
     <w:uiPriority w:val="59"/>
     <w:rsid w:val="000B258C"/>
     <w:pPr>
@@ -5906,7 +5920,7 @@
       </w:tblBorders>
     </w:tblPr>
   </w:style>
-  <w:style w:type="paragraph" w:styleId="ListParagraph">
+  <w:style w:type="paragraph" w:styleId="Paragraphedeliste">
     <w:name w:val="List Paragraph"/>
     <w:basedOn w:val="Normal"/>
     <w:uiPriority w:val="34"/>
@@ -5919,7 +5933,7 @@
   </w:style>
   <w:style w:type="table" w:customStyle="1" w:styleId="TableauGrille1Clair1">
     <w:name w:val="Tableau Grille 1 Clair1"/>
-    <w:basedOn w:val="TableNormal"/>
+    <w:basedOn w:val="TableauNormal"/>
     <w:uiPriority w:val="46"/>
     <w:rsid w:val="00FC395B"/>
     <w:pPr>
@@ -5976,7 +5990,7 @@
   </w:style>
   <w:style w:type="table" w:customStyle="1" w:styleId="TableauGrille5Fonc-Accentuation11">
     <w:name w:val="Tableau Grille 5 Foncé - Accentuation 11"/>
-    <w:basedOn w:val="TableNormal"/>
+    <w:basedOn w:val="TableauNormal"/>
     <w:uiPriority w:val="50"/>
     <w:rsid w:val="00FC395B"/>
     <w:pPr>
@@ -6082,7 +6096,7 @@
   </w:style>
   <w:style w:type="table" w:customStyle="1" w:styleId="TableauGrille4-Accentuation11">
     <w:name w:val="Tableau Grille 4 - Accentuation 11"/>
-    <w:basedOn w:val="TableNormal"/>
+    <w:basedOn w:val="TableauNormal"/>
     <w:uiPriority w:val="49"/>
     <w:rsid w:val="00FC395B"/>
     <w:pPr>
@@ -6158,7 +6172,7 @@
   </w:style>
   <w:style w:type="paragraph" w:customStyle="1" w:styleId="TitreDoc">
     <w:name w:val="TitreDoc"/>
-    <w:basedOn w:val="Title"/>
+    <w:basedOn w:val="Titre"/>
     <w:rsid w:val="000A00B9"/>
     <w:pPr>
       <w:contextualSpacing w:val="0"/>
@@ -6174,11 +6188,11 @@
       <w:szCs w:val="20"/>
     </w:rPr>
   </w:style>
-  <w:style w:type="paragraph" w:styleId="Title">
+  <w:style w:type="paragraph" w:styleId="Titre">
     <w:name w:val="Title"/>
     <w:basedOn w:val="Normal"/>
     <w:next w:val="Normal"/>
-    <w:link w:val="TitleChar"/>
+    <w:link w:val="TitreCar"/>
     <w:uiPriority w:val="10"/>
     <w:qFormat/>
     <w:rsid w:val="000A00B9"/>
@@ -6194,10 +6208,10 @@
       <w:szCs w:val="56"/>
     </w:rPr>
   </w:style>
-  <w:style w:type="character" w:customStyle="1" w:styleId="TitleChar">
-    <w:name w:val="Title Char"/>
-    <w:basedOn w:val="DefaultParagraphFont"/>
-    <w:link w:val="Title"/>
+  <w:style w:type="character" w:customStyle="1" w:styleId="TitreCar">
+    <w:name w:val="Titre Car"/>
+    <w:basedOn w:val="Policepardfaut"/>
+    <w:link w:val="Titre"/>
     <w:uiPriority w:val="10"/>
     <w:rsid w:val="000A00B9"/>
     <w:rPr>
@@ -6499,7 +6513,7 @@
 </file>
 
 <file path=customXml/itemProps1.xml><?xml version="1.0" encoding="utf-8"?>
-<ds:datastoreItem xmlns:ds="http://schemas.openxmlformats.org/officeDocument/2006/customXml" ds:itemID="{4F15860B-E9AC-4C8B-A0C2-8356FAEAF500}">
+<ds:datastoreItem xmlns:ds="http://schemas.openxmlformats.org/officeDocument/2006/customXml" ds:itemID="{F136CC83-E540-4799-9247-B61CD263852F}">
   <ds:schemaRefs>
     <ds:schemaRef ds:uri="http://schemas.openxmlformats.org/officeDocument/2006/bibliography"/>
   </ds:schemaRefs>

</xml_diff>